<commit_message>
updated after reading it aloud
</commit_message>
<xml_diff>
--- a/Bjorn Mathisen Current Resume.docx
+++ b/Bjorn Mathisen Current Resume.docx
@@ -130,131 +130,171 @@
         <w:rPr>
           <w:rFonts w:ascii="Metropolis" w:hAnsi="Metropolis"/>
         </w:rPr>
-        <w:t>QA and IT professional with</w:t>
-      </w:r>
-      <w:r>
-        <w:rPr>
-          <w:rFonts w:ascii="Metropolis" w:hAnsi="Metropolis"/>
-        </w:rPr>
-        <w:t xml:space="preserve"> a </w:t>
-      </w:r>
-      <w:r>
-        <w:rPr>
-          <w:rFonts w:ascii="Metropolis" w:eastAsia="Proxima Nova" w:hAnsi="Metropolis" w:cs="Proxima Nova"/>
-          <w:bCs/>
-        </w:rPr>
-        <w:t>Bachelors</w:t>
-      </w:r>
-      <w:r>
-        <w:rPr>
-          <w:rFonts w:ascii="Metropolis" w:hAnsi="Metropolis"/>
-          <w:bCs/>
-        </w:rPr>
-        <w:t xml:space="preserve"> in Computer Scienc</w:t>
-      </w:r>
-      <w:r>
-        <w:rPr>
-          <w:rFonts w:ascii="Metropolis" w:hAnsi="Metropolis"/>
-          <w:bCs/>
-        </w:rPr>
-        <w:t>e and</w:t>
-      </w:r>
-      <w:r>
-        <w:rPr>
-          <w:rFonts w:ascii="Metropolis" w:hAnsi="Metropolis"/>
-          <w:bCs/>
-        </w:rPr>
-        <w:t xml:space="preserve"> two years’ experience in Software Quality Assurance with expertise in Automation Testing, Manual UI Testing, Web API Testing and Technical Writing. In addition</w:t>
-      </w:r>
-      <w:r>
-        <w:rPr>
-          <w:rFonts w:ascii="Metropolis" w:hAnsi="Metropolis"/>
-          <w:bCs/>
-        </w:rPr>
-        <w:t xml:space="preserve">, </w:t>
-      </w:r>
-      <w:r>
-        <w:rPr>
-          <w:rFonts w:ascii="Metropolis" w:hAnsi="Metropolis"/>
-          <w:bCs/>
-        </w:rPr>
-        <w:t xml:space="preserve">two </w:t>
-      </w:r>
-      <w:r>
-        <w:rPr>
-          <w:rFonts w:ascii="Metropolis" w:hAnsi="Metropolis"/>
-          <w:bCs/>
-        </w:rPr>
-        <w:t>more years</w:t>
-      </w:r>
-      <w:r>
-        <w:rPr>
-          <w:rFonts w:ascii="Metropolis" w:hAnsi="Metropolis"/>
-          <w:bCs/>
-        </w:rPr>
-        <w:t xml:space="preserve"> of experience as a </w:t>
-      </w:r>
-      <w:r>
-        <w:rPr>
-          <w:rFonts w:ascii="Metropolis" w:hAnsi="Metropolis"/>
-          <w:bCs/>
-        </w:rPr>
-        <w:t>Software Developer</w:t>
-      </w:r>
-      <w:r>
-        <w:rPr>
-          <w:rFonts w:ascii="Metropolis" w:hAnsi="Metropolis"/>
-          <w:bCs/>
-        </w:rPr>
-        <w:t xml:space="preserve"> handling frontend product integration</w:t>
-      </w:r>
-      <w:r>
-        <w:rPr>
-          <w:rFonts w:ascii="Metropolis" w:hAnsi="Metropolis"/>
-          <w:bCs/>
-        </w:rPr>
-        <w:t xml:space="preserve"> using C# ASP.Ne</w:t>
-      </w:r>
-      <w:r>
-        <w:rPr>
-          <w:rFonts w:ascii="Metropolis" w:hAnsi="Metropolis"/>
-          <w:bCs/>
-        </w:rPr>
-        <w:t>t</w:t>
-      </w:r>
-      <w:r>
-        <w:rPr>
-          <w:rFonts w:ascii="Metropolis" w:hAnsi="Metropolis"/>
-          <w:bCs/>
-        </w:rPr>
-        <w:t>, and</w:t>
-      </w:r>
-      <w:r>
-        <w:rPr>
-          <w:rFonts w:ascii="Metropolis" w:hAnsi="Metropolis"/>
-          <w:bCs/>
-        </w:rPr>
-        <w:t xml:space="preserve"> experience as a</w:t>
-      </w:r>
-      <w:r>
-        <w:rPr>
-          <w:rFonts w:ascii="Metropolis" w:hAnsi="Metropolis"/>
-          <w:bCs/>
-        </w:rPr>
-        <w:t xml:space="preserve"> freelance web design</w:t>
-      </w:r>
-      <w:r>
-        <w:rPr>
-          <w:rFonts w:ascii="Metropolis" w:hAnsi="Metropolis"/>
-          <w:bCs/>
-        </w:rPr>
-        <w:t>er</w:t>
-      </w:r>
-      <w:r>
-        <w:rPr>
-          <w:rFonts w:ascii="Metropolis" w:hAnsi="Metropolis"/>
-        </w:rPr>
-        <w:t>.</w:t>
+        <w:t xml:space="preserve">QA and </w:t>
+      </w:r>
+      <w:r>
+        <w:rPr>
+          <w:rFonts w:ascii="Metropolis" w:hAnsi="Metropolis"/>
+        </w:rPr>
+        <w:t>Full Stack</w:t>
+      </w:r>
+      <w:r>
+        <w:rPr>
+          <w:rFonts w:ascii="Metropolis" w:hAnsi="Metropolis"/>
+        </w:rPr>
+        <w:t xml:space="preserve"> professional with</w:t>
+      </w:r>
+      <w:r>
+        <w:rPr>
+          <w:rFonts w:ascii="Metropolis" w:hAnsi="Metropolis"/>
+        </w:rPr>
+        <w:t xml:space="preserve"> </w:t>
+      </w:r>
+      <w:r>
+        <w:rPr>
+          <w:rFonts w:ascii="Metropolis" w:hAnsi="Metropolis"/>
+        </w:rPr>
+        <w:t xml:space="preserve">four </w:t>
+      </w:r>
+      <w:r>
+        <w:rPr>
+          <w:rFonts w:ascii="Metropolis" w:hAnsi="Metropolis"/>
+          <w:bCs/>
+        </w:rPr>
+        <w:t>years’ experience in</w:t>
+      </w:r>
+      <w:r>
+        <w:rPr>
+          <w:rFonts w:ascii="Metropolis" w:hAnsi="Metropolis"/>
+          <w:bCs/>
+        </w:rPr>
+        <w:t xml:space="preserve"> </w:t>
+      </w:r>
+      <w:r>
+        <w:rPr>
+          <w:rFonts w:ascii="Metropolis" w:hAnsi="Metropolis"/>
+          <w:bCs/>
+        </w:rPr>
+        <w:t>C#</w:t>
+      </w:r>
+      <w:r>
+        <w:rPr>
+          <w:rFonts w:ascii="Metropolis" w:hAnsi="Metropolis"/>
+          <w:bCs/>
+        </w:rPr>
+        <w:t xml:space="preserve"> ASP.Ne</w:t>
+      </w:r>
+      <w:r>
+        <w:rPr>
+          <w:rFonts w:ascii="Metropolis" w:hAnsi="Metropolis"/>
+          <w:bCs/>
+        </w:rPr>
+        <w:t xml:space="preserve">t, database design, and backend development as a </w:t>
+      </w:r>
+      <w:r>
+        <w:rPr>
+          <w:rFonts w:ascii="Metropolis" w:hAnsi="Metropolis"/>
+          <w:bCs/>
+        </w:rPr>
+        <w:t>Software</w:t>
+      </w:r>
+      <w:r>
+        <w:rPr>
+          <w:rFonts w:ascii="Metropolis" w:hAnsi="Metropolis"/>
+          <w:bCs/>
+        </w:rPr>
+        <w:t xml:space="preserve"> </w:t>
+      </w:r>
+      <w:r>
+        <w:rPr>
+          <w:rFonts w:ascii="Metropolis" w:hAnsi="Metropolis"/>
+          <w:bCs/>
+        </w:rPr>
+        <w:t>Developer</w:t>
+      </w:r>
+      <w:r>
+        <w:rPr>
+          <w:rFonts w:ascii="Metropolis" w:hAnsi="Metropolis"/>
+          <w:bCs/>
+        </w:rPr>
+        <w:t xml:space="preserve"> and</w:t>
+      </w:r>
+      <w:r>
+        <w:rPr>
+          <w:rFonts w:ascii="Metropolis" w:hAnsi="Metropolis"/>
+          <w:bCs/>
+        </w:rPr>
+        <w:t xml:space="preserve"> </w:t>
+      </w:r>
+      <w:r>
+        <w:rPr>
+          <w:rFonts w:ascii="Metropolis" w:hAnsi="Metropolis"/>
+          <w:bCs/>
+        </w:rPr>
+        <w:t xml:space="preserve">a </w:t>
+      </w:r>
+      <w:r>
+        <w:rPr>
+          <w:rFonts w:ascii="Metropolis" w:hAnsi="Metropolis"/>
+          <w:bCs/>
+        </w:rPr>
+        <w:t>Q</w:t>
+      </w:r>
+      <w:r>
+        <w:rPr>
+          <w:rFonts w:ascii="Metropolis" w:hAnsi="Metropolis"/>
+          <w:bCs/>
+        </w:rPr>
+        <w:t xml:space="preserve">A Automation </w:t>
+      </w:r>
+      <w:r>
+        <w:rPr>
+          <w:rFonts w:ascii="Metropolis" w:hAnsi="Metropolis"/>
+          <w:bCs/>
+        </w:rPr>
+        <w:t xml:space="preserve">Engineer </w:t>
+      </w:r>
+      <w:r>
+        <w:rPr>
+          <w:rFonts w:ascii="Metropolis" w:hAnsi="Metropolis"/>
+          <w:bCs/>
+        </w:rPr>
+        <w:t xml:space="preserve">with expertise in </w:t>
+      </w:r>
+      <w:r>
+        <w:rPr>
+          <w:rFonts w:ascii="Metropolis" w:hAnsi="Metropolis"/>
+          <w:bCs/>
+        </w:rPr>
+        <w:t>manual and automated</w:t>
+      </w:r>
+      <w:r>
+        <w:rPr>
+          <w:rFonts w:ascii="Metropolis" w:hAnsi="Metropolis"/>
+          <w:bCs/>
+        </w:rPr>
+        <w:t xml:space="preserve"> UI Testing, </w:t>
+      </w:r>
+      <w:r>
+        <w:rPr>
+          <w:rFonts w:ascii="Metropolis" w:hAnsi="Metropolis"/>
+          <w:bCs/>
+        </w:rPr>
+        <w:t xml:space="preserve">Automated </w:t>
+      </w:r>
+      <w:r>
+        <w:rPr>
+          <w:rFonts w:ascii="Metropolis" w:hAnsi="Metropolis"/>
+          <w:bCs/>
+        </w:rPr>
+        <w:t xml:space="preserve">Web API Testing and </w:t>
+      </w:r>
+      <w:r>
+        <w:rPr>
+          <w:rFonts w:ascii="Metropolis" w:hAnsi="Metropolis"/>
+          <w:bCs/>
+        </w:rPr>
+        <w:t>technical writing using Kanban and Agile.</w:t>
       </w:r>
     </w:p>
     <w:p>
@@ -372,6 +412,15 @@
         </w:rPr>
         <w:t>JavaScript, XML, WPF, TypeScript</w:t>
       </w:r>
+      <w:r>
+        <w:rPr>
+          <w:rFonts w:ascii="Metropolis" w:eastAsia="Proxima Nova" w:hAnsi="Metropolis" w:cs="Proxima Nova"/>
+          <w:i/>
+          <w:sz w:val="18"/>
+          <w:szCs w:val="18"/>
+        </w:rPr>
+        <w:t>, Java</w:t>
+      </w:r>
     </w:p>
     <w:p>
       <w:pPr>
@@ -458,22 +507,22 @@
       <w:r>
         <w:rPr>
           <w:rFonts w:ascii="Metropolis" w:eastAsia="Proxima Nova" w:hAnsi="Metropolis" w:cs="Proxima Nova"/>
-          <w:b/>
-          <w:bCs/>
           <w:i/>
           <w:sz w:val="18"/>
           <w:szCs w:val="18"/>
         </w:rPr>
-        <w:t>Automation</w:t>
-      </w:r>
-      <w:r>
-        <w:rPr>
-          <w:rFonts w:ascii="Metropolis" w:eastAsia="Proxima Nova" w:hAnsi="Metropolis" w:cs="Proxima Nova"/>
+        <w:t xml:space="preserve">   </w:t>
+      </w:r>
+      <w:r>
+        <w:rPr>
+          <w:rFonts w:ascii="Metropolis" w:eastAsia="Proxima Nova" w:hAnsi="Metropolis" w:cs="Proxima Nova"/>
+          <w:b/>
+          <w:bCs/>
           <w:i/>
           <w:sz w:val="18"/>
           <w:szCs w:val="18"/>
         </w:rPr>
-        <w:t>: Selenium, C.A.T.S.,</w:t>
+        <w:t>Automation</w:t>
       </w:r>
       <w:r>
         <w:rPr>
@@ -482,7 +531,7 @@
           <w:sz w:val="18"/>
           <w:szCs w:val="18"/>
         </w:rPr>
-        <w:t xml:space="preserve"> Postman,</w:t>
+        <w:t>: Selenium, C.A.T.S.,</w:t>
       </w:r>
       <w:r>
         <w:rPr>
@@ -491,7 +540,7 @@
           <w:sz w:val="18"/>
           <w:szCs w:val="18"/>
         </w:rPr>
-        <w:t xml:space="preserve"> Cypress, Cucumbe</w:t>
+        <w:t xml:space="preserve"> Postman,</w:t>
       </w:r>
       <w:r>
         <w:rPr>
@@ -500,6 +549,15 @@
           <w:sz w:val="18"/>
           <w:szCs w:val="18"/>
         </w:rPr>
+        <w:t xml:space="preserve"> Cypress, Cucumbe</w:t>
+      </w:r>
+      <w:r>
+        <w:rPr>
+          <w:rFonts w:ascii="Metropolis" w:eastAsia="Proxima Nova" w:hAnsi="Metropolis" w:cs="Proxima Nova"/>
+          <w:i/>
+          <w:sz w:val="18"/>
+          <w:szCs w:val="18"/>
+        </w:rPr>
         <w:t>r</w:t>
       </w:r>
     </w:p>
@@ -562,15 +620,17 @@
           <w:sz w:val="18"/>
           <w:szCs w:val="18"/>
         </w:rPr>
-        <w:tab/>
-      </w:r>
-      <w:r>
-        <w:rPr>
-          <w:rFonts w:ascii="Metropolis" w:eastAsia="Proxima Nova" w:hAnsi="Metropolis" w:cs="Proxima Nova"/>
+        <w:t xml:space="preserve">                  </w:t>
+      </w:r>
+      <w:r>
+        <w:rPr>
+          <w:rFonts w:ascii="Metropolis" w:eastAsia="Proxima Nova" w:hAnsi="Metropolis" w:cs="Proxima Nova"/>
+          <w:b/>
+          <w:bCs/>
           <w:sz w:val="18"/>
           <w:szCs w:val="18"/>
         </w:rPr>
-        <w:t xml:space="preserve"> </w:t>
+        <w:t>IDEs</w:t>
       </w:r>
       <w:r>
         <w:rPr>
@@ -578,32 +638,6 @@
           <w:sz w:val="18"/>
           <w:szCs w:val="18"/>
         </w:rPr>
-        <w:t xml:space="preserve">             </w:t>
-      </w:r>
-      <w:r>
-        <w:rPr>
-          <w:rFonts w:ascii="Metropolis" w:eastAsia="Proxima Nova" w:hAnsi="Metropolis" w:cs="Proxima Nova"/>
-          <w:sz w:val="18"/>
-          <w:szCs w:val="18"/>
-        </w:rPr>
-        <w:t xml:space="preserve"> </w:t>
-      </w:r>
-      <w:r>
-        <w:rPr>
-          <w:rFonts w:ascii="Metropolis" w:eastAsia="Proxima Nova" w:hAnsi="Metropolis" w:cs="Proxima Nova"/>
-          <w:b/>
-          <w:bCs/>
-          <w:sz w:val="18"/>
-          <w:szCs w:val="18"/>
-        </w:rPr>
-        <w:t>IDEs</w:t>
-      </w:r>
-      <w:r>
-        <w:rPr>
-          <w:rFonts w:ascii="Metropolis" w:eastAsia="Proxima Nova" w:hAnsi="Metropolis" w:cs="Proxima Nova"/>
-          <w:sz w:val="18"/>
-          <w:szCs w:val="18"/>
-        </w:rPr>
         <w:t>: Visual Studio, Rider, VS Code, Eclipse</w:t>
       </w:r>
     </w:p>
@@ -647,7 +681,14 @@
           <w:rFonts w:ascii="Metropolis" w:eastAsia="Proxima Nova" w:hAnsi="Metropolis" w:cs="Proxima Nova"/>
           <w:b/>
         </w:rPr>
-        <w:t xml:space="preserve"> Cognizant Softvision: </w:t>
+        <w:t xml:space="preserve"> Cognizant Softvision</w:t>
+      </w:r>
+      <w:r>
+        <w:rPr>
+          <w:rFonts w:ascii="Metropolis" w:eastAsia="Proxima Nova" w:hAnsi="Metropolis" w:cs="Proxima Nova"/>
+          <w:b/>
+        </w:rPr>
+        <w:t xml:space="preserve">: </w:t>
       </w:r>
       <w:r>
         <w:rPr>
@@ -713,7 +754,49 @@
           <w:rFonts w:ascii="Metropolis" w:eastAsia="Proxima Nova" w:hAnsi="Metropolis" w:cs="Proxima Nova"/>
           <w:bCs/>
         </w:rPr>
-        <w:t xml:space="preserve"> While working at Cognizant Softvision I have been assigned numerous clients </w:t>
+        <w:t xml:space="preserve"> While working at Cognizant Softvision</w:t>
+      </w:r>
+      <w:r>
+        <w:rPr>
+          <w:rFonts w:ascii="Metropolis" w:eastAsia="Proxima Nova" w:hAnsi="Metropolis" w:cs="Proxima Nova"/>
+          <w:bCs/>
+        </w:rPr>
+        <w:t>, a contracting agency</w:t>
+      </w:r>
+      <w:r>
+        <w:rPr>
+          <w:rFonts w:ascii="Metropolis" w:eastAsia="Proxima Nova" w:hAnsi="Metropolis" w:cs="Proxima Nova"/>
+          <w:bCs/>
+        </w:rPr>
+        <w:t xml:space="preserve"> I have been assigned</w:t>
+      </w:r>
+      <w:r>
+        <w:rPr>
+          <w:rFonts w:ascii="Metropolis" w:eastAsia="Proxima Nova" w:hAnsi="Metropolis" w:cs="Proxima Nova"/>
+          <w:bCs/>
+        </w:rPr>
+        <w:t xml:space="preserve"> many</w:t>
+      </w:r>
+      <w:r>
+        <w:rPr>
+          <w:rFonts w:ascii="Metropolis" w:eastAsia="Proxima Nova" w:hAnsi="Metropolis" w:cs="Proxima Nova"/>
+          <w:bCs/>
+        </w:rPr>
+        <w:t xml:space="preserve"> </w:t>
+      </w:r>
+      <w:r>
+        <w:rPr>
+          <w:rFonts w:ascii="Metropolis" w:eastAsia="Proxima Nova" w:hAnsi="Metropolis" w:cs="Proxima Nova"/>
+          <w:bCs/>
+        </w:rPr>
+        <w:t xml:space="preserve">different </w:t>
+      </w:r>
+      <w:r>
+        <w:rPr>
+          <w:rFonts w:ascii="Metropolis" w:eastAsia="Proxima Nova" w:hAnsi="Metropolis" w:cs="Proxima Nova"/>
+          <w:bCs/>
+        </w:rPr>
+        <w:t xml:space="preserve">clients </w:t>
       </w:r>
       <w:r>
         <w:rPr>
@@ -727,6 +810,13 @@
           <w:rFonts w:ascii="Metropolis" w:eastAsia="Proxima Nova" w:hAnsi="Metropolis" w:cs="Proxima Nova"/>
           <w:bCs/>
         </w:rPr>
+        <w:t xml:space="preserve"> have</w:t>
+      </w:r>
+      <w:r>
+        <w:rPr>
+          <w:rFonts w:ascii="Metropolis" w:eastAsia="Proxima Nova" w:hAnsi="Metropolis" w:cs="Proxima Nova"/>
+          <w:bCs/>
+        </w:rPr>
         <w:t xml:space="preserve"> help</w:t>
       </w:r>
       <w:r>
@@ -741,13 +831,61 @@
           <w:rFonts w:ascii="Metropolis" w:eastAsia="Proxima Nova" w:hAnsi="Metropolis" w:cs="Proxima Nova"/>
           <w:bCs/>
         </w:rPr>
-        <w:t xml:space="preserve"> them deliver their product goals on time and in a variety of Agile work environments. I have been responsible for writing auto</w:t>
-      </w:r>
-      <w:r>
-        <w:rPr>
-          <w:rFonts w:ascii="Metropolis" w:hAnsi="Metropolis"/>
-        </w:rPr>
-        <w:t xml:space="preserve">mated tests using a </w:t>
+        <w:t xml:space="preserve"> them deliver their product goals on time </w:t>
+      </w:r>
+      <w:r>
+        <w:rPr>
+          <w:rFonts w:ascii="Metropolis" w:eastAsia="Proxima Nova" w:hAnsi="Metropolis" w:cs="Proxima Nova"/>
+          <w:bCs/>
+        </w:rPr>
+        <w:t xml:space="preserve">with 100 percent code coverage </w:t>
+      </w:r>
+      <w:r>
+        <w:rPr>
+          <w:rFonts w:ascii="Metropolis" w:eastAsia="Proxima Nova" w:hAnsi="Metropolis" w:cs="Proxima Nova"/>
+          <w:bCs/>
+        </w:rPr>
+        <w:t>in a variety of Agi</w:t>
+      </w:r>
+      <w:r>
+        <w:rPr>
+          <w:rFonts w:ascii="Metropolis" w:eastAsia="Proxima Nova" w:hAnsi="Metropolis" w:cs="Proxima Nova"/>
+          <w:bCs/>
+        </w:rPr>
+        <w:t>le and Kanban</w:t>
+      </w:r>
+      <w:r>
+        <w:rPr>
+          <w:rFonts w:ascii="Metropolis" w:eastAsia="Proxima Nova" w:hAnsi="Metropolis" w:cs="Proxima Nova"/>
+          <w:bCs/>
+        </w:rPr>
+        <w:t xml:space="preserve"> work environments. I have been responsible for writing</w:t>
+      </w:r>
+      <w:r>
+        <w:rPr>
+          <w:rFonts w:ascii="Metropolis" w:eastAsia="Proxima Nova" w:hAnsi="Metropolis" w:cs="Proxima Nova"/>
+          <w:bCs/>
+        </w:rPr>
+        <w:t xml:space="preserve"> manual and </w:t>
+      </w:r>
+      <w:r>
+        <w:rPr>
+          <w:rFonts w:ascii="Metropolis" w:eastAsia="Proxima Nova" w:hAnsi="Metropolis" w:cs="Proxima Nova"/>
+          <w:bCs/>
+        </w:rPr>
+        <w:t>auto</w:t>
+      </w:r>
+      <w:r>
+        <w:rPr>
+          <w:rFonts w:ascii="Metropolis" w:hAnsi="Metropolis"/>
+        </w:rPr>
+        <w:t>mated tests using</w:t>
+      </w:r>
+      <w:r>
+        <w:rPr>
+          <w:rFonts w:ascii="Metropolis" w:hAnsi="Metropolis"/>
+        </w:rPr>
+        <w:t xml:space="preserve"> </w:t>
       </w:r>
       <w:r>
         <w:rPr>
@@ -783,16 +921,8 @@
         <w:rPr>
           <w:rFonts w:ascii="Metropolis" w:hAnsi="Metropolis"/>
         </w:rPr>
-        <w:t xml:space="preserve"> </w:t>
-      </w:r>
-      <w:proofErr w:type="spellStart"/>
-      <w:r>
-        <w:rPr>
-          <w:rFonts w:ascii="Metropolis" w:hAnsi="Metropolis"/>
-        </w:rPr>
-        <w:t>PlayWright</w:t>
-      </w:r>
-      <w:proofErr w:type="spellEnd"/>
+        <w:t xml:space="preserve"> PlayWright</w:t>
+      </w:r>
       <w:r>
         <w:rPr>
           <w:rFonts w:ascii="Metropolis" w:hAnsi="Metropolis"/>
@@ -804,6 +934,12 @@
           <w:rFonts w:ascii="Metropolis" w:hAnsi="Metropolis"/>
         </w:rPr>
         <w:t xml:space="preserve"> a working knowledge of the Cypress and Cucumber frameworks.</w:t>
+      </w:r>
+      <w:r>
+        <w:rPr>
+          <w:rFonts w:ascii="Metropolis" w:hAnsi="Metropolis"/>
+        </w:rPr>
+        <w:t xml:space="preserve"> Some of my clients include:</w:t>
       </w:r>
     </w:p>
     <w:p>
@@ -832,6 +968,26 @@
           <w:i/>
           <w:iCs/>
         </w:rPr>
+        <w:t>Client</w:t>
+      </w:r>
+      <w:r>
+        <w:rPr>
+          <w:rFonts w:ascii="Metropolis" w:hAnsi="Metropolis"/>
+          <w:b/>
+          <w:bCs/>
+          <w:i/>
+          <w:iCs/>
+        </w:rPr>
+        <w:t xml:space="preserve">: </w:t>
+      </w:r>
+      <w:r>
+        <w:rPr>
+          <w:rFonts w:ascii="Metropolis" w:hAnsi="Metropolis"/>
+          <w:b/>
+          <w:bCs/>
+          <w:i/>
+          <w:iCs/>
+        </w:rPr>
         <w:t>TriZetto</w:t>
       </w:r>
       <w:r>
@@ -841,12 +997,6 @@
           <w:bCs/>
         </w:rPr>
         <w:t xml:space="preserve"> Provider Solutions</w:t>
-      </w:r>
-      <w:r>
-        <w:rPr>
-          <w:rFonts w:ascii="Metropolis" w:hAnsi="Metropolis"/>
-        </w:rPr>
-        <w:t>: Minneapolis, MN</w:t>
       </w:r>
     </w:p>
     <w:p>
@@ -859,30 +1009,6 @@
           <w:szCs w:val="20"/>
         </w:rPr>
       </w:pPr>
-      <w:r>
-        <w:rPr>
-          <w:rFonts w:ascii="Metropolis" w:hAnsi="Metropolis"/>
-        </w:rPr>
-        <w:t>July 2022 -</w:t>
-      </w:r>
-      <w:r>
-        <w:rPr>
-          <w:rFonts w:ascii="Metropolis" w:hAnsi="Metropolis"/>
-        </w:rPr>
-        <w:t xml:space="preserve"> </w:t>
-      </w:r>
-      <w:r>
-        <w:rPr>
-          <w:rFonts w:ascii="Metropolis" w:hAnsi="Metropolis"/>
-        </w:rPr>
-        <w:t>Present</w:t>
-      </w:r>
-      <w:r>
-        <w:rPr>
-          <w:rFonts w:ascii="Metropolis" w:hAnsi="Metropolis"/>
-        </w:rPr>
-        <w:t xml:space="preserve"> | </w:t>
-      </w:r>
       <w:bookmarkStart w:id="0" w:name="_Hlk123903698"/>
       <w:r>
         <w:rPr>
@@ -918,7 +1044,13 @@
         <w:rPr>
           <w:rFonts w:ascii="Metropolis" w:hAnsi="Metropolis"/>
         </w:rPr>
-        <w:t xml:space="preserve">working at </w:t>
+        <w:t>on contract</w:t>
+      </w:r>
+      <w:r>
+        <w:rPr>
+          <w:rFonts w:ascii="Metropolis" w:hAnsi="Metropolis"/>
+        </w:rPr>
+        <w:t xml:space="preserve"> at </w:t>
       </w:r>
       <w:r>
         <w:rPr>
@@ -968,7 +1100,21 @@
           <w:rStyle w:val="hgkelc"/>
           <w:rFonts w:ascii="Metropolis" w:hAnsi="Metropolis"/>
         </w:rPr>
-        <w:t>frontend software</w:t>
+        <w:t>frontend</w:t>
+      </w:r>
+      <w:r>
+        <w:rPr>
+          <w:rStyle w:val="hgkelc"/>
+          <w:rFonts w:ascii="Metropolis" w:hAnsi="Metropolis"/>
+        </w:rPr>
+        <w:t xml:space="preserve"> healthcare</w:t>
+      </w:r>
+      <w:r>
+        <w:rPr>
+          <w:rStyle w:val="hgkelc"/>
+          <w:rFonts w:ascii="Metropolis" w:hAnsi="Metropolis"/>
+        </w:rPr>
+        <w:t xml:space="preserve"> software</w:t>
       </w:r>
       <w:r>
         <w:rPr>
@@ -996,7 +1142,21 @@
           <w:rStyle w:val="hgkelc"/>
           <w:rFonts w:ascii="Metropolis" w:hAnsi="Metropolis"/>
         </w:rPr>
-        <w:t xml:space="preserve"> through Selenium C# and the C.A.T.S Frameworks </w:t>
+        <w:t xml:space="preserve"> through Selenium C# </w:t>
+      </w:r>
+      <w:r>
+        <w:rPr>
+          <w:rStyle w:val="hgkelc"/>
+          <w:rFonts w:ascii="Metropolis" w:hAnsi="Metropolis"/>
+        </w:rPr>
+        <w:t xml:space="preserve">with the </w:t>
+      </w:r>
+      <w:r>
+        <w:rPr>
+          <w:rStyle w:val="hgkelc"/>
+          <w:rFonts w:ascii="Metropolis" w:hAnsi="Metropolis"/>
+        </w:rPr>
+        <w:t xml:space="preserve">C.A.T.S Frameworks </w:t>
       </w:r>
       <w:r>
         <w:rPr>
@@ -1079,14 +1239,24 @@
           <w:b/>
           <w:bCs/>
         </w:rPr>
+        <w:t>Client</w:t>
+      </w:r>
+      <w:r>
+        <w:rPr>
+          <w:rFonts w:ascii="Metropolis" w:hAnsi="Metropolis"/>
+          <w:b/>
+          <w:bCs/>
+        </w:rPr>
+        <w:t xml:space="preserve">: </w:t>
+      </w:r>
+      <w:r>
+        <w:rPr>
+          <w:rFonts w:ascii="Metropolis" w:hAnsi="Metropolis"/>
+          <w:b/>
+          <w:bCs/>
+        </w:rPr>
         <w:t>Trane Technologies</w:t>
       </w:r>
-      <w:r>
-        <w:rPr>
-          <w:rFonts w:ascii="Metropolis" w:hAnsi="Metropolis"/>
-        </w:rPr>
-        <w:t>: Minneapolis, MN</w:t>
-      </w:r>
     </w:p>
     <w:p>
       <w:pPr>
@@ -1096,18 +1266,6 @@
           <w:rFonts w:ascii="Metropolis" w:hAnsi="Metropolis"/>
         </w:rPr>
       </w:pPr>
-      <w:r>
-        <w:rPr>
-          <w:rFonts w:ascii="Metropolis" w:hAnsi="Metropolis"/>
-        </w:rPr>
-        <w:t xml:space="preserve">July 2021 – Jun 2022 </w:t>
-      </w:r>
-      <w:r>
-        <w:rPr>
-          <w:rFonts w:ascii="Metropolis" w:hAnsi="Metropolis"/>
-        </w:rPr>
-        <w:t xml:space="preserve">| </w:t>
-      </w:r>
       <w:r>
         <w:rPr>
           <w:rFonts w:ascii="Metropolis" w:hAnsi="Metropolis"/>
@@ -1226,7 +1384,35 @@
           <w:rStyle w:val="hgkelc"/>
           <w:rFonts w:ascii="Metropolis" w:hAnsi="Metropolis"/>
         </w:rPr>
-        <w:t xml:space="preserve"> of various API and UI elements, the creation of bug reports, and analyzing</w:t>
+        <w:t xml:space="preserve"> of various API and UI elements, the </w:t>
+      </w:r>
+      <w:r>
+        <w:rPr>
+          <w:rStyle w:val="hgkelc"/>
+          <w:rFonts w:ascii="Metropolis" w:hAnsi="Metropolis"/>
+        </w:rPr>
+        <w:t>maintenance and reporting</w:t>
+      </w:r>
+      <w:r>
+        <w:rPr>
+          <w:rStyle w:val="hgkelc"/>
+          <w:rFonts w:ascii="Metropolis" w:hAnsi="Metropolis"/>
+        </w:rPr>
+        <w:t xml:space="preserve"> of</w:t>
+      </w:r>
+      <w:r>
+        <w:rPr>
+          <w:rStyle w:val="hgkelc"/>
+          <w:rFonts w:ascii="Metropolis" w:hAnsi="Metropolis"/>
+        </w:rPr>
+        <w:t xml:space="preserve"> existing</w:t>
+      </w:r>
+      <w:r>
+        <w:rPr>
+          <w:rStyle w:val="hgkelc"/>
+          <w:rFonts w:ascii="Metropolis" w:hAnsi="Metropolis"/>
+        </w:rPr>
+        <w:t xml:space="preserve"> bug reports, and analyzing</w:t>
       </w:r>
       <w:r>
         <w:rPr>
@@ -1240,16 +1426,21 @@
           <w:rStyle w:val="hgkelc"/>
           <w:rFonts w:ascii="Metropolis" w:hAnsi="Metropolis"/>
         </w:rPr>
-        <w:t xml:space="preserve"> bugs, </w:t>
-      </w:r>
-      <w:bookmarkStart w:id="1" w:name="_gjdgxs" w:colFirst="0" w:colLast="0"/>
-      <w:bookmarkEnd w:id="1"/>
-      <w:r>
-        <w:rPr>
-          <w:rStyle w:val="hgkelc"/>
-          <w:rFonts w:ascii="Metropolis" w:hAnsi="Metropolis"/>
-        </w:rPr>
-        <w:t>etc. while maintaining direct and continuous communication with developers and product owners to deliver 100 percent code coverage and a fast turnaround time on all QA tasks.</w:t>
+        <w:t xml:space="preserve"> bugs</w:t>
+      </w:r>
+      <w:r>
+        <w:rPr>
+          <w:rStyle w:val="hgkelc"/>
+          <w:rFonts w:ascii="Metropolis" w:hAnsi="Metropolis"/>
+        </w:rPr>
+        <w:t xml:space="preserve"> all </w:t>
+      </w:r>
+      <w:r>
+        <w:rPr>
+          <w:rStyle w:val="hgkelc"/>
+          <w:rFonts w:ascii="Metropolis" w:hAnsi="Metropolis"/>
+        </w:rPr>
+        <w:t>while maintaining direct and continuous communication with developers and product owners to deliver 100 percent code coverage and a fast turnaround time on all QA tasks.</w:t>
       </w:r>
     </w:p>
     <w:p>
@@ -1351,27 +1542,43 @@
         <w:rPr>
           <w:rFonts w:ascii="Metropolis" w:hAnsi="Metropolis"/>
         </w:rPr>
-        <w:t xml:space="preserve">team using an Agile style workflow to take on requests from </w:t>
-      </w:r>
-      <w:proofErr w:type="gramStart"/>
-      <w:r>
-        <w:rPr>
-          <w:rFonts w:ascii="Metropolis" w:hAnsi="Metropolis"/>
-        </w:rPr>
-        <w:t>Home</w:t>
-      </w:r>
-      <w:proofErr w:type="gramEnd"/>
-      <w:r>
-        <w:rPr>
-          <w:rFonts w:ascii="Metropolis" w:hAnsi="Metropolis"/>
-        </w:rPr>
-        <w:t xml:space="preserve"> Depot business contacts to facilitate </w:t>
-      </w:r>
-      <w:r>
-        <w:rPr>
-          <w:rFonts w:ascii="Metropolis" w:hAnsi="Metropolis"/>
-        </w:rPr>
-        <w:t xml:space="preserve">adding products and making </w:t>
+        <w:t xml:space="preserve">team using an Agile style workflow to take requests from Home Depot business </w:t>
+      </w:r>
+      <w:r>
+        <w:rPr>
+          <w:rFonts w:ascii="Metropolis" w:hAnsi="Metropolis"/>
+        </w:rPr>
+        <w:t xml:space="preserve">owners </w:t>
+      </w:r>
+      <w:r>
+        <w:rPr>
+          <w:rFonts w:ascii="Metropolis" w:hAnsi="Metropolis"/>
+        </w:rPr>
+        <w:t>to</w:t>
+      </w:r>
+      <w:r>
+        <w:rPr>
+          <w:rFonts w:ascii="Metropolis" w:hAnsi="Metropolis"/>
+        </w:rPr>
+        <w:t xml:space="preserve"> </w:t>
+      </w:r>
+      <w:r>
+        <w:rPr>
+          <w:rFonts w:ascii="Metropolis" w:hAnsi="Metropolis"/>
+        </w:rPr>
+        <w:t>add</w:t>
+      </w:r>
+      <w:r>
+        <w:rPr>
+          <w:rFonts w:ascii="Metropolis" w:hAnsi="Metropolis"/>
+        </w:rPr>
+        <w:t xml:space="preserve"> </w:t>
+      </w:r>
+      <w:r>
+        <w:rPr>
+          <w:rFonts w:ascii="Metropolis" w:hAnsi="Metropolis"/>
+        </w:rPr>
+        <w:t xml:space="preserve">products and making </w:t>
       </w:r>
       <w:r>
         <w:rPr>
@@ -1395,42 +1602,97 @@
         <w:rPr>
           <w:rFonts w:ascii="Metropolis" w:hAnsi="Metropolis"/>
         </w:rPr>
-        <w:t>ir front end</w:t>
-      </w:r>
-      <w:r>
-        <w:rPr>
-          <w:rFonts w:ascii="Metropolis" w:hAnsi="Metropolis"/>
-        </w:rPr>
-        <w:t xml:space="preserve"> catalog software. Met daily with QA to ensure code compliances and for quality testing of completed work. Wrote unit tests prior to submitting to QA for quality assurance testing</w:t>
-      </w:r>
-      <w:r>
-        <w:rPr>
-          <w:rFonts w:ascii="Metropolis" w:hAnsi="Metropolis"/>
-        </w:rPr>
-        <w:t>.</w:t>
-      </w:r>
-    </w:p>
-    <w:p>
-      <w:pPr>
-        <w:rPr>
-          <w:rFonts w:ascii="Metropolis" w:hAnsi="Metropolis"/>
-          <w:b/>
-          <w:bCs/>
-        </w:rPr>
-      </w:pPr>
-    </w:p>
-    <w:p>
-      <w:pPr>
-        <w:rPr>
-          <w:rFonts w:ascii="Metropolis" w:hAnsi="Metropolis"/>
-        </w:rPr>
-      </w:pPr>
-      <w:r>
-        <w:rPr>
-          <w:rFonts w:ascii="Metropolis" w:hAnsi="Metropolis"/>
-          <w:b/>
-          <w:bCs/>
-        </w:rPr>
+        <w:t xml:space="preserve">ir </w:t>
+      </w:r>
+      <w:r>
+        <w:rPr>
+          <w:rFonts w:ascii="Metropolis" w:hAnsi="Metropolis"/>
+        </w:rPr>
+        <w:t xml:space="preserve">product </w:t>
+      </w:r>
+      <w:r>
+        <w:rPr>
+          <w:rFonts w:ascii="Metropolis" w:hAnsi="Metropolis"/>
+        </w:rPr>
+        <w:t xml:space="preserve">catalog </w:t>
+      </w:r>
+      <w:r>
+        <w:rPr>
+          <w:rFonts w:ascii="Metropolis" w:hAnsi="Metropolis"/>
+        </w:rPr>
+        <w:t>software</w:t>
+      </w:r>
+      <w:r>
+        <w:rPr>
+          <w:rFonts w:ascii="Metropolis" w:hAnsi="Metropolis"/>
+        </w:rPr>
+        <w:t>’s back end services</w:t>
+      </w:r>
+      <w:r>
+        <w:rPr>
+          <w:rFonts w:ascii="Metropolis" w:hAnsi="Metropolis"/>
+        </w:rPr>
+        <w:t xml:space="preserve">. </w:t>
+      </w:r>
+      <w:r>
+        <w:rPr>
+          <w:rFonts w:ascii="Metropolis" w:hAnsi="Metropolis"/>
+        </w:rPr>
+        <w:t>Each product would have individual</w:t>
+      </w:r>
+      <w:r>
+        <w:rPr>
+          <w:rFonts w:ascii="Metropolis" w:hAnsi="Metropolis"/>
+        </w:rPr>
+        <w:t xml:space="preserve"> unit tests prior to submitting to QA for quality assurance testing</w:t>
+      </w:r>
+      <w:r>
+        <w:rPr>
+          <w:rFonts w:ascii="Metropolis" w:hAnsi="Metropolis"/>
+        </w:rPr>
+        <w:t>, of whom we met d</w:t>
+      </w:r>
+      <w:r>
+        <w:rPr>
+          <w:rFonts w:ascii="Metropolis" w:hAnsi="Metropolis"/>
+        </w:rPr>
+        <w:t xml:space="preserve">aily with QA to ensure </w:t>
+      </w:r>
+      <w:r>
+        <w:rPr>
+          <w:rFonts w:ascii="Metropolis" w:hAnsi="Metropolis"/>
+        </w:rPr>
+        <w:t xml:space="preserve">a </w:t>
+      </w:r>
+      <w:r>
+        <w:rPr>
+          <w:rFonts w:ascii="Metropolis" w:hAnsi="Metropolis"/>
+        </w:rPr>
+        <w:t xml:space="preserve">quality testing of completed work. </w:t>
+      </w:r>
+    </w:p>
+    <w:p>
+      <w:pPr>
+        <w:rPr>
+          <w:rFonts w:ascii="Metropolis" w:hAnsi="Metropolis"/>
+          <w:b/>
+          <w:bCs/>
+        </w:rPr>
+      </w:pPr>
+    </w:p>
+    <w:p>
+      <w:pPr>
+        <w:rPr>
+          <w:rFonts w:ascii="Metropolis" w:hAnsi="Metropolis"/>
+        </w:rPr>
+      </w:pPr>
+      <w:r>
+        <w:rPr>
+          <w:rFonts w:ascii="Metropolis" w:hAnsi="Metropolis"/>
+          <w:b/>
+          <w:bCs/>
+        </w:rPr>
+        <w:lastRenderedPageBreak/>
         <w:t>Micro Center</w:t>
       </w:r>
       <w:r>
@@ -1473,7 +1735,55 @@
         <w:rPr>
           <w:rFonts w:ascii="Metropolis" w:hAnsi="Metropolis"/>
         </w:rPr>
-        <w:t xml:space="preserve">While working as a Computer Service Tech besides repairing computer systems, managing inventory, parts ordering, and customer service issues I wrote bash and python programs to help diagnose troublesome computers networking and windows installation </w:t>
+        <w:t xml:space="preserve">While working as a Computer Service Tech besides repairing computer systems, managing inventory, parts ordering, and </w:t>
+      </w:r>
+      <w:r>
+        <w:rPr>
+          <w:rFonts w:ascii="Metropolis" w:hAnsi="Metropolis"/>
+        </w:rPr>
+        <w:t xml:space="preserve">handling </w:t>
+      </w:r>
+      <w:r>
+        <w:rPr>
+          <w:rFonts w:ascii="Metropolis" w:hAnsi="Metropolis"/>
+        </w:rPr>
+        <w:t>customer service I wrote bash and python programs to help diagnose computers networking</w:t>
+      </w:r>
+      <w:r>
+        <w:rPr>
+          <w:rFonts w:ascii="Metropolis" w:hAnsi="Metropolis"/>
+        </w:rPr>
+        <w:t xml:space="preserve"> issues</w:t>
+      </w:r>
+      <w:r>
+        <w:rPr>
+          <w:rFonts w:ascii="Metropolis" w:hAnsi="Metropolis"/>
+        </w:rPr>
+        <w:t xml:space="preserve"> and </w:t>
+      </w:r>
+      <w:r>
+        <w:rPr>
+          <w:rFonts w:ascii="Metropolis" w:hAnsi="Metropolis"/>
+        </w:rPr>
+        <w:t xml:space="preserve">corrupt </w:t>
+      </w:r>
+      <w:r>
+        <w:rPr>
+          <w:rFonts w:ascii="Metropolis" w:hAnsi="Metropolis"/>
+        </w:rPr>
+        <w:t>windows installation</w:t>
+      </w:r>
+      <w:r>
+        <w:rPr>
+          <w:rFonts w:ascii="Metropolis" w:hAnsi="Metropolis"/>
+        </w:rPr>
+        <w:t>s</w:t>
+      </w:r>
+      <w:r>
+        <w:rPr>
+          <w:rFonts w:ascii="Metropolis" w:hAnsi="Metropolis"/>
+        </w:rPr>
+        <w:t xml:space="preserve"> </w:t>
       </w:r>
       <w:r>
         <w:rPr>
@@ -1491,19 +1801,19 @@
         <w:rPr>
           <w:rFonts w:ascii="Metropolis" w:hAnsi="Metropolis"/>
         </w:rPr>
-        <w:t xml:space="preserve"> whatever</w:t>
-      </w:r>
-      <w:r>
-        <w:rPr>
-          <w:rFonts w:ascii="Metropolis" w:hAnsi="Metropolis"/>
-        </w:rPr>
         <w:t xml:space="preserve"> </w:t>
       </w:r>
       <w:r>
         <w:rPr>
           <w:rFonts w:ascii="Metropolis" w:hAnsi="Metropolis"/>
         </w:rPr>
-        <w:t>issues they were facing as well as diagnose the problem</w:t>
+        <w:t xml:space="preserve">the </w:t>
+      </w:r>
+      <w:r>
+        <w:rPr>
+          <w:rFonts w:ascii="Metropolis" w:hAnsi="Metropolis"/>
+        </w:rPr>
+        <w:t>issues they were facing</w:t>
       </w:r>
       <w:r>
         <w:rPr>
@@ -1595,7 +1905,6 @@
         <w:rPr>
           <w:rFonts w:ascii="Metropolis" w:hAnsi="Metropolis"/>
         </w:rPr>
-        <w:lastRenderedPageBreak/>
         <w:t>Worked with the client to design and build a custom website for</w:t>
       </w:r>
       <w:r>
@@ -1608,55 +1917,56 @@
         <w:rPr>
           <w:rFonts w:ascii="Metropolis" w:hAnsi="Metropolis"/>
         </w:rPr>
-        <w:t xml:space="preserve"> presentation which was designed to display the client’s image heavy product listings</w:t>
-      </w:r>
-      <w:r>
-        <w:rPr>
-          <w:rFonts w:ascii="Metropolis" w:hAnsi="Metropolis"/>
-        </w:rPr>
-        <w:t xml:space="preserve">, </w:t>
-      </w:r>
-      <w:r>
-        <w:rPr>
-          <w:rFonts w:ascii="Metropolis" w:hAnsi="Metropolis"/>
-        </w:rPr>
-        <w:t>while helping with the booking of clients through a portal.</w:t>
-      </w:r>
-    </w:p>
-    <w:p>
-      <w:pPr>
-        <w:rPr>
-          <w:rStyle w:val="hgkelc"/>
-          <w:rFonts w:ascii="Metropolis" w:hAnsi="Metropolis"/>
-        </w:rPr>
-      </w:pPr>
-    </w:p>
-    <w:p>
-      <w:pPr>
-        <w:rPr>
-          <w:rStyle w:val="hgkelc"/>
-          <w:rFonts w:ascii="Metropolis" w:hAnsi="Metropolis"/>
-        </w:rPr>
-      </w:pPr>
-      <w:proofErr w:type="spellStart"/>
-      <w:r>
-        <w:rPr>
-          <w:rStyle w:val="hgkelc"/>
-          <w:rFonts w:ascii="Metropolis" w:hAnsi="Metropolis"/>
-          <w:b/>
-          <w:bCs/>
-        </w:rPr>
-        <w:t>Zerma</w:t>
-      </w:r>
-      <w:proofErr w:type="spellEnd"/>
-      <w:r>
-        <w:rPr>
-          <w:rStyle w:val="hgkelc"/>
-          <w:rFonts w:ascii="Metropolis" w:hAnsi="Metropolis"/>
-          <w:b/>
-          <w:bCs/>
-        </w:rPr>
-        <w:t xml:space="preserve"> </w:t>
+        <w:t xml:space="preserve"> presentation</w:t>
+      </w:r>
+      <w:r>
+        <w:rPr>
+          <w:rFonts w:ascii="Metropolis" w:hAnsi="Metropolis"/>
+        </w:rPr>
+        <w:t xml:space="preserve"> and booking software</w:t>
+      </w:r>
+      <w:r>
+        <w:rPr>
+          <w:rFonts w:ascii="Metropolis" w:hAnsi="Metropolis"/>
+        </w:rPr>
+        <w:t xml:space="preserve"> which was designed to display the client’s image heavy product listings</w:t>
+      </w:r>
+      <w:r>
+        <w:rPr>
+          <w:rFonts w:ascii="Metropolis" w:hAnsi="Metropolis"/>
+        </w:rPr>
+        <w:t xml:space="preserve"> along with a dynamic calendar scheduler</w:t>
+      </w:r>
+      <w:r>
+        <w:rPr>
+          <w:rFonts w:ascii="Metropolis" w:hAnsi="Metropolis"/>
+        </w:rPr>
+        <w:t>.</w:t>
+      </w:r>
+    </w:p>
+    <w:p>
+      <w:pPr>
+        <w:rPr>
+          <w:rStyle w:val="hgkelc"/>
+          <w:rFonts w:ascii="Metropolis" w:hAnsi="Metropolis"/>
+        </w:rPr>
+      </w:pPr>
+    </w:p>
+    <w:p>
+      <w:pPr>
+        <w:rPr>
+          <w:rStyle w:val="hgkelc"/>
+          <w:rFonts w:ascii="Metropolis" w:hAnsi="Metropolis"/>
+        </w:rPr>
+      </w:pPr>
+      <w:r>
+        <w:rPr>
+          <w:rStyle w:val="hgkelc"/>
+          <w:rFonts w:ascii="Metropolis" w:hAnsi="Metropolis"/>
+          <w:b/>
+          <w:bCs/>
+        </w:rPr>
+        <w:t xml:space="preserve">Zerma </w:t>
       </w:r>
       <w:r>
         <w:rPr>
@@ -1713,31 +2023,49 @@
         <w:rPr>
           <w:rFonts w:ascii="Metropolis" w:hAnsi="Metropolis"/>
         </w:rPr>
-        <w:t xml:space="preserve">Wrote a Python web crawler extract information and format the </w:t>
-      </w:r>
-      <w:r>
-        <w:rPr>
-          <w:rFonts w:ascii="Metropolis" w:hAnsi="Metropolis"/>
-        </w:rPr>
-        <w:t>customer data</w:t>
-      </w:r>
-      <w:r>
-        <w:rPr>
-          <w:rFonts w:ascii="Metropolis" w:hAnsi="Metropolis"/>
-        </w:rPr>
-        <w:t xml:space="preserve"> in XML. Created a SQL database hosted on AWS and wrote SQL queries to join and merge the data while using advanced database techniques to remove 100% of the inaccurate information</w:t>
-      </w:r>
-      <w:r>
-        <w:rPr>
-          <w:rFonts w:ascii="Metropolis" w:hAnsi="Metropolis"/>
-        </w:rPr>
-        <w:t xml:space="preserve"> contrasted against the existing data set</w:t>
-      </w:r>
-      <w:r>
-        <w:rPr>
-          <w:rFonts w:ascii="Metropolis" w:hAnsi="Metropolis"/>
-        </w:rPr>
-        <w:t>, trimming down the data size from 45</w:t>
+        <w:t>Constructed a SQL database and</w:t>
+      </w:r>
+      <w:r>
+        <w:rPr>
+          <w:rFonts w:ascii="Metropolis" w:hAnsi="Metropolis"/>
+        </w:rPr>
+        <w:t xml:space="preserve"> a Python web crawler</w:t>
+      </w:r>
+      <w:r>
+        <w:rPr>
+          <w:rFonts w:ascii="Metropolis" w:hAnsi="Metropolis"/>
+        </w:rPr>
+        <w:t xml:space="preserve"> to</w:t>
+      </w:r>
+      <w:r>
+        <w:rPr>
+          <w:rFonts w:ascii="Metropolis" w:hAnsi="Metropolis"/>
+        </w:rPr>
+        <w:t xml:space="preserve"> extract </w:t>
+      </w:r>
+      <w:r>
+        <w:rPr>
+          <w:rFonts w:ascii="Metropolis" w:hAnsi="Metropolis"/>
+        </w:rPr>
+        <w:t xml:space="preserve">external and internal customer </w:t>
+      </w:r>
+      <w:r>
+        <w:rPr>
+          <w:rFonts w:ascii="Metropolis" w:hAnsi="Metropolis"/>
+        </w:rPr>
+        <w:t xml:space="preserve">information to remove 100% of the inaccurate </w:t>
+      </w:r>
+      <w:r>
+        <w:rPr>
+          <w:rFonts w:ascii="Metropolis" w:hAnsi="Metropolis"/>
+        </w:rPr>
+        <w:t xml:space="preserve">customer data, </w:t>
+      </w:r>
+      <w:r>
+        <w:rPr>
+          <w:rFonts w:ascii="Metropolis" w:hAnsi="Metropolis"/>
+        </w:rPr>
+        <w:t>trimming down the data size from 45</w:t>
       </w:r>
       <w:r>
         <w:rPr>
@@ -1763,6 +2091,12 @@
         </w:rPr>
         <w:t xml:space="preserve"> usable data points</w:t>
       </w:r>
+      <w:r>
+        <w:rPr>
+          <w:rFonts w:ascii="Metropolis" w:hAnsi="Metropolis"/>
+        </w:rPr>
+        <w:t xml:space="preserve">. Saving the clients corrupted customer records. </w:t>
+      </w:r>
     </w:p>
     <w:p>
       <w:pPr>
@@ -1781,8 +2115,8 @@
           <w:b/>
         </w:rPr>
       </w:pPr>
-      <w:bookmarkStart w:id="2" w:name="_30j0zll" w:colFirst="0" w:colLast="0"/>
-      <w:bookmarkEnd w:id="2"/>
+      <w:bookmarkStart w:id="1" w:name="_30j0zll" w:colFirst="0" w:colLast="0"/>
+      <w:bookmarkEnd w:id="1"/>
       <w:r>
         <w:rPr>
           <w:rFonts w:ascii="Metropolis" w:eastAsia="Proxima Nova" w:hAnsi="Metropolis" w:cs="Proxima Nova"/>
@@ -1830,46 +2164,12 @@
         </w:rPr>
         <w:t>2014-2018</w:t>
       </w:r>
-    </w:p>
-    <w:p>
-      <w:pPr>
-        <w:numPr>
-          <w:ilvl w:val="1"/>
-          <w:numId w:val="1"/>
-        </w:numPr>
-        <w:jc w:val="both"/>
-        <w:rPr>
-          <w:rFonts w:ascii="Metropolis" w:eastAsia="Proxima Nova" w:hAnsi="Metropolis" w:cs="Proxima Nova"/>
-          <w:b/>
-        </w:rPr>
-      </w:pPr>
-      <w:r>
-        <w:rPr>
-          <w:rFonts w:ascii="Metropolis" w:eastAsia="Proxima Nova" w:hAnsi="Metropolis" w:cs="Proxima Nova"/>
-          <w:b/>
-        </w:rPr>
-        <w:t xml:space="preserve">Notable Classes: Hardware Architecture </w:t>
-      </w:r>
-      <w:r>
-        <w:rPr>
-          <w:rFonts w:ascii="Metropolis" w:eastAsia="Proxima Nova" w:hAnsi="Metropolis" w:cs="Proxima Nova"/>
-          <w:bCs/>
-        </w:rPr>
-        <w:t xml:space="preserve">where as a team of 12 we designed, </w:t>
-      </w:r>
-      <w:r>
-        <w:rPr>
-          <w:rFonts w:ascii="Metropolis" w:eastAsia="Proxima Nova" w:hAnsi="Metropolis" w:cs="Proxima Nova"/>
-          <w:bCs/>
-        </w:rPr>
-        <w:t>programmed,</w:t>
-      </w:r>
-      <w:r>
-        <w:rPr>
-          <w:rFonts w:ascii="Metropolis" w:eastAsia="Proxima Nova" w:hAnsi="Metropolis" w:cs="Proxima Nova"/>
-          <w:bCs/>
-        </w:rPr>
-        <w:t xml:space="preserve"> and constructed a fully functional 32bit micro controlled computer, capable of doing basic arithmetic and string manipulation. </w:t>
+      <w:r>
+        <w:rPr>
+          <w:rFonts w:ascii="Metropolis" w:eastAsia="Proxima Nova" w:hAnsi="Metropolis" w:cs="Proxima Nova"/>
+          <w:bCs/>
+        </w:rPr>
+        <w:t xml:space="preserve"> </w:t>
       </w:r>
     </w:p>
     <w:p>
@@ -1933,8 +2233,8 @@
         </w:rPr>
         <w:t>“Eagle Scout” is not just an award; it is a state of being. It represents integrity and the ability to do hard work</w:t>
       </w:r>
-      <w:bookmarkStart w:id="3" w:name="_1fob9te" w:colFirst="0" w:colLast="0"/>
-      <w:bookmarkEnd w:id="3"/>
+      <w:bookmarkStart w:id="2" w:name="_1fob9te" w:colFirst="0" w:colLast="0"/>
+      <w:bookmarkEnd w:id="2"/>
     </w:p>
     <w:p>
       <w:pPr>
@@ -2016,7 +2316,7 @@
       </w:pPr>
     </w:p>
     <w:sectPr>
-      <w:footerReference w:type="default" r:id="rId7"/>
+      <w:footerReference w:type="default" r:id="rId8"/>
       <w:pgSz w:w="12240" w:h="15840" w:code="1"/>
       <w:pgMar w:top="720" w:right="720" w:bottom="720" w:left="720" w:header="720" w:footer="720" w:gutter="0"/>
       <w:cols w:space="720"/>
@@ -2990,6 +3290,78 @@
       <w:lang w:val="en"/>
     </w:rPr>
   </w:style>
+  <w:style w:type="character" w:styleId="CommentReference">
+    <w:name w:val="annotation reference"/>
+    <w:basedOn w:val="DefaultParagraphFont"/>
+    <w:uiPriority w:val="99"/>
+    <w:semiHidden/>
+    <w:unhideWhenUsed/>
+    <w:rsid w:val="00166F24"/>
+    <w:rPr>
+      <w:sz w:val="16"/>
+      <w:szCs w:val="16"/>
+    </w:rPr>
+  </w:style>
+  <w:style w:type="paragraph" w:styleId="CommentText">
+    <w:name w:val="annotation text"/>
+    <w:basedOn w:val="Normal"/>
+    <w:link w:val="CommentTextChar"/>
+    <w:uiPriority w:val="99"/>
+    <w:semiHidden/>
+    <w:unhideWhenUsed/>
+    <w:rsid w:val="00166F24"/>
+    <w:pPr>
+      <w:spacing w:line="240" w:lineRule="auto"/>
+    </w:pPr>
+    <w:rPr>
+      <w:sz w:val="20"/>
+      <w:szCs w:val="20"/>
+    </w:rPr>
+  </w:style>
+  <w:style w:type="character" w:customStyle="1" w:styleId="CommentTextChar">
+    <w:name w:val="Comment Text Char"/>
+    <w:basedOn w:val="DefaultParagraphFont"/>
+    <w:link w:val="CommentText"/>
+    <w:uiPriority w:val="99"/>
+    <w:semiHidden/>
+    <w:rsid w:val="00166F24"/>
+    <w:rPr>
+      <w:rFonts w:ascii="Arial" w:eastAsia="Arial" w:hAnsi="Arial" w:cs="Arial"/>
+      <w:sz w:val="20"/>
+      <w:szCs w:val="20"/>
+      <w:lang w:val="en"/>
+    </w:rPr>
+  </w:style>
+  <w:style w:type="paragraph" w:styleId="CommentSubject">
+    <w:name w:val="annotation subject"/>
+    <w:basedOn w:val="CommentText"/>
+    <w:next w:val="CommentText"/>
+    <w:link w:val="CommentSubjectChar"/>
+    <w:uiPriority w:val="99"/>
+    <w:semiHidden/>
+    <w:unhideWhenUsed/>
+    <w:rsid w:val="00166F24"/>
+    <w:rPr>
+      <w:b/>
+      <w:bCs/>
+    </w:rPr>
+  </w:style>
+  <w:style w:type="character" w:customStyle="1" w:styleId="CommentSubjectChar">
+    <w:name w:val="Comment Subject Char"/>
+    <w:basedOn w:val="CommentTextChar"/>
+    <w:link w:val="CommentSubject"/>
+    <w:uiPriority w:val="99"/>
+    <w:semiHidden/>
+    <w:rsid w:val="00166F24"/>
+    <w:rPr>
+      <w:rFonts w:ascii="Arial" w:eastAsia="Arial" w:hAnsi="Arial" w:cs="Arial"/>
+      <w:b/>
+      <w:bCs/>
+      <w:sz w:val="20"/>
+      <w:szCs w:val="20"/>
+      <w:lang w:val="en"/>
+    </w:rPr>
+  </w:style>
 </w:styles>
 </file>
 
@@ -3286,4 +3658,16 @@
     </a:ext>
   </a:extLst>
 </a:theme>
+</file>
+
+<file path=customXml/item1.xml><?xml version="1.0" encoding="utf-8"?>
+<b:Sources xmlns:b="http://schemas.openxmlformats.org/officeDocument/2006/bibliography" xmlns="http://schemas.openxmlformats.org/officeDocument/2006/bibliography" SelectedStyle="\APASixthEditionOfficeOnline.xsl" StyleName="APA" Version="6"/>
+</file>
+
+<file path=customXml/itemProps1.xml><?xml version="1.0" encoding="utf-8"?>
+<ds:datastoreItem xmlns:ds="http://schemas.openxmlformats.org/officeDocument/2006/customXml" ds:itemID="{0CD11A4D-0FA5-4B99-B38B-53D36F1789EB}">
+  <ds:schemaRefs>
+    <ds:schemaRef ds:uri="http://schemas.openxmlformats.org/officeDocument/2006/bibliography"/>
+  </ds:schemaRefs>
+</ds:datastoreItem>
 </file>
</xml_diff>